<commit_message>
Inizio redazione Documentazione Completa
</commit_message>
<xml_diff>
--- a/5.0 Ideazione - Revisione 2/2022_01_28_UniCTest_Ideazione_revisione2.docx
+++ b/5.0 Ideazione - Revisione 2/2022_01_28_UniCTest_Ideazione_revisione2.docx
@@ -655,7 +655,13 @@
     </w:p>
     <w:p>
       <w:r>
-        <w:t>Vengono aggiunti alcuni casi d’uso che si rendono indispensabili per il corretto svolgimento dell’applicazione.</w:t>
+        <w:t xml:space="preserve">Vengono aggiunti </w:t>
+      </w:r>
+      <w:r>
+        <w:t>quattro</w:t>
+      </w:r>
+      <w:r>
+        <w:t xml:space="preserve"> casi d’uso che si rendono indispensabili per il corretto svolgimento dell’applicazione.</w:t>
       </w:r>
     </w:p>
     <w:tbl>
@@ -1114,6 +1120,89 @@
           </w:tcPr>
           <w:p>
             <w:r>
+              <w:t>Amministratore</w:t>
+            </w:r>
+          </w:p>
+        </w:tc>
+        <w:tc>
+          <w:tcPr>
+            <w:tcW w:w="3021" w:type="dxa"/>
+          </w:tcPr>
+          <w:p>
+            <w:pPr>
+              <w:cnfStyle w:val="000000100000" w:firstRow="0" w:lastRow="0" w:firstColumn="0" w:lastColumn="0" w:oddVBand="0" w:evenVBand="0" w:oddHBand="1" w:evenHBand="0" w:firstRowFirstColumn="0" w:firstRowLastColumn="0" w:lastRowFirstColumn="0" w:lastRowLastColumn="0"/>
+              <w:rPr>
+                <w:b/>
+                <w:bCs/>
+              </w:rPr>
+            </w:pPr>
+            <w:r>
+              <w:rPr>
+                <w:b/>
+                <w:bCs/>
+              </w:rPr>
+              <w:t xml:space="preserve">Gestire la modifica di un template </w:t>
+            </w:r>
+            <w:r>
+              <w:rPr>
+                <w:b/>
+                <w:bCs/>
+              </w:rPr>
+              <w:t xml:space="preserve">ufficiale </w:t>
+            </w:r>
+            <w:r>
+              <w:rPr>
+                <w:b/>
+                <w:bCs/>
+              </w:rPr>
+              <w:t>già esistente.</w:t>
+            </w:r>
+          </w:p>
+        </w:tc>
+        <w:tc>
+          <w:tcPr>
+            <w:tcW w:w="3021" w:type="dxa"/>
+          </w:tcPr>
+          <w:p>
+            <w:pPr>
+              <w:cnfStyle w:val="000000100000" w:firstRow="0" w:lastRow="0" w:firstColumn="0" w:lastColumn="0" w:oddVBand="0" w:evenVBand="0" w:oddHBand="1" w:evenHBand="0" w:firstRowFirstColumn="0" w:firstRowLastColumn="0" w:lastRowFirstColumn="0" w:lastRowLastColumn="0"/>
+              <w:rPr>
+                <w:b/>
+                <w:bCs/>
+              </w:rPr>
+            </w:pPr>
+            <w:r>
+              <w:rPr>
+                <w:b/>
+                <w:bCs/>
+              </w:rPr>
+              <w:t>UC3/</w:t>
+            </w:r>
+            <w:r>
+              <w:rPr>
+                <w:b/>
+                <w:bCs/>
+              </w:rPr>
+              <w:t>A</w:t>
+            </w:r>
+            <w:r>
+              <w:rPr>
+                <w:b/>
+                <w:bCs/>
+              </w:rPr>
+              <w:t>: Modifica template di test</w:t>
+            </w:r>
+          </w:p>
+        </w:tc>
+      </w:tr>
+      <w:tr>
+        <w:tc>
+          <w:tcPr>
+            <w:cnfStyle w:val="001000000000" w:firstRow="0" w:lastRow="0" w:firstColumn="1" w:lastColumn="0" w:oddVBand="0" w:evenVBand="0" w:oddHBand="0" w:evenHBand="0" w:firstRowFirstColumn="0" w:firstRowLastColumn="0" w:lastRowFirstColumn="0" w:lastRowLastColumn="0"/>
+            <w:tcW w:w="3020" w:type="dxa"/>
+          </w:tcPr>
+          <w:p>
+            <w:r>
               <w:rPr>
                 <w:b w:val="0"/>
                 <w:bCs w:val="0"/>
@@ -1128,7 +1217,7 @@
           </w:tcPr>
           <w:p>
             <w:pPr>
-              <w:cnfStyle w:val="000000100000" w:firstRow="0" w:lastRow="0" w:firstColumn="0" w:lastColumn="0" w:oddVBand="0" w:evenVBand="0" w:oddHBand="1" w:evenHBand="0" w:firstRowFirstColumn="0" w:firstRowLastColumn="0" w:lastRowFirstColumn="0" w:lastRowLastColumn="0"/>
+              <w:cnfStyle w:val="000000000000" w:firstRow="0" w:lastRow="0" w:firstColumn="0" w:lastColumn="0" w:oddVBand="0" w:evenVBand="0" w:oddHBand="0" w:evenHBand="0" w:firstRowFirstColumn="0" w:firstRowLastColumn="0" w:lastRowFirstColumn="0" w:lastRowLastColumn="0"/>
             </w:pPr>
             <w:r>
               <w:t>Visualizzare le statistiche inerenti ai punteggi ottenuti nelle simulazioni passate in funzione del tempo.</w:t>
@@ -1141,59 +1230,10 @@
           </w:tcPr>
           <w:p>
             <w:pPr>
-              <w:cnfStyle w:val="000000100000" w:firstRow="0" w:lastRow="0" w:firstColumn="0" w:lastColumn="0" w:oddVBand="0" w:evenVBand="0" w:oddHBand="1" w:evenHBand="0" w:firstRowFirstColumn="0" w:firstRowLastColumn="0" w:lastRowFirstColumn="0" w:lastRowLastColumn="0"/>
+              <w:cnfStyle w:val="000000000000" w:firstRow="0" w:lastRow="0" w:firstColumn="0" w:lastColumn="0" w:oddVBand="0" w:evenVBand="0" w:oddHBand="0" w:evenHBand="0" w:firstRowFirstColumn="0" w:firstRowLastColumn="0" w:lastRowFirstColumn="0" w:lastRowLastColumn="0"/>
             </w:pPr>
             <w:r>
               <w:t>UC4: Elabora statistiche personali</w:t>
-            </w:r>
-          </w:p>
-        </w:tc>
-      </w:tr>
-      <w:tr>
-        <w:tc>
-          <w:tcPr>
-            <w:cnfStyle w:val="001000000000" w:firstRow="0" w:lastRow="0" w:firstColumn="1" w:lastColumn="0" w:oddVBand="0" w:evenVBand="0" w:oddHBand="0" w:evenHBand="0" w:firstRowFirstColumn="0" w:firstRowLastColumn="0" w:lastRowFirstColumn="0" w:lastRowLastColumn="0"/>
-            <w:tcW w:w="3020" w:type="dxa"/>
-          </w:tcPr>
-          <w:p>
-            <w:pPr>
-              <w:rPr>
-                <w:b w:val="0"/>
-                <w:bCs w:val="0"/>
-              </w:rPr>
-            </w:pPr>
-            <w:r>
-              <w:rPr>
-                <w:b w:val="0"/>
-                <w:bCs w:val="0"/>
-              </w:rPr>
-              <w:t>Amministratore</w:t>
-            </w:r>
-          </w:p>
-        </w:tc>
-        <w:tc>
-          <w:tcPr>
-            <w:tcW w:w="3021" w:type="dxa"/>
-          </w:tcPr>
-          <w:p>
-            <w:pPr>
-              <w:cnfStyle w:val="000000000000" w:firstRow="0" w:lastRow="0" w:firstColumn="0" w:lastColumn="0" w:oddVBand="0" w:evenVBand="0" w:oddHBand="0" w:evenHBand="0" w:firstRowFirstColumn="0" w:firstRowLastColumn="0" w:lastRowFirstColumn="0" w:lastRowLastColumn="0"/>
-            </w:pPr>
-            <w:r>
-              <w:t>Gestire la registrazione di un nuovo Studente nel Sistema.</w:t>
-            </w:r>
-          </w:p>
-        </w:tc>
-        <w:tc>
-          <w:tcPr>
-            <w:tcW w:w="3021" w:type="dxa"/>
-          </w:tcPr>
-          <w:p>
-            <w:pPr>
-              <w:cnfStyle w:val="000000000000" w:firstRow="0" w:lastRow="0" w:firstColumn="0" w:lastColumn="0" w:oddVBand="0" w:evenVBand="0" w:oddHBand="0" w:evenHBand="0" w:firstRowFirstColumn="0" w:firstRowLastColumn="0" w:lastRowFirstColumn="0" w:lastRowLastColumn="0"/>
-            </w:pPr>
-            <w:r>
-              <w:t>UC5: Nuovo Studente (CRUD)</w:t>
             </w:r>
           </w:p>
         </w:tc>
@@ -1232,7 +1272,7 @@
               <w:cnfStyle w:val="000000100000" w:firstRow="0" w:lastRow="0" w:firstColumn="0" w:lastColumn="0" w:oddVBand="0" w:evenVBand="0" w:oddHBand="1" w:evenHBand="0" w:firstRowFirstColumn="0" w:firstRowLastColumn="0" w:lastRowFirstColumn="0" w:lastRowLastColumn="0"/>
             </w:pPr>
             <w:r>
-              <w:t>Gestire la registrazione di un nuovo Tutor nel Sistema.</w:t>
+              <w:t>Gestire la registrazione di un nuovo Studente nel Sistema.</w:t>
             </w:r>
           </w:p>
         </w:tc>
@@ -1245,7 +1285,7 @@
               <w:cnfStyle w:val="000000100000" w:firstRow="0" w:lastRow="0" w:firstColumn="0" w:lastColumn="0" w:oddVBand="0" w:evenVBand="0" w:oddHBand="1" w:evenHBand="0" w:firstRowFirstColumn="0" w:firstRowLastColumn="0" w:lastRowFirstColumn="0" w:lastRowLastColumn="0"/>
             </w:pPr>
             <w:r>
-              <w:t>UC6: Nuovo tutor (CRUD)</w:t>
+              <w:t>UC5: Nuovo Studente (CRUD)</w:t>
             </w:r>
           </w:p>
         </w:tc>
@@ -1268,7 +1308,7 @@
                 <w:b w:val="0"/>
                 <w:bCs w:val="0"/>
               </w:rPr>
-              <w:t>Tutor</w:t>
+              <w:t>Amministratore</w:t>
             </w:r>
           </w:p>
         </w:tc>
@@ -1281,7 +1321,7 @@
               <w:cnfStyle w:val="000000000000" w:firstRow="0" w:lastRow="0" w:firstColumn="0" w:lastColumn="0" w:oddVBand="0" w:evenVBand="0" w:oddHBand="0" w:evenHBand="0" w:firstRowFirstColumn="0" w:firstRowLastColumn="0" w:lastRowFirstColumn="0" w:lastRowLastColumn="0"/>
             </w:pPr>
             <w:r>
-              <w:t>Gestire l’inserimento di un nuovo quesito nel Sistema.</w:t>
+              <w:t>Gestire la registrazione di un nuovo Tutor nel Sistema.</w:t>
             </w:r>
           </w:p>
         </w:tc>
@@ -1294,7 +1334,7 @@
               <w:cnfStyle w:val="000000000000" w:firstRow="0" w:lastRow="0" w:firstColumn="0" w:lastColumn="0" w:oddVBand="0" w:evenVBand="0" w:oddHBand="0" w:evenHBand="0" w:firstRowFirstColumn="0" w:firstRowLastColumn="0" w:lastRowFirstColumn="0" w:lastRowLastColumn="0"/>
             </w:pPr>
             <w:r>
-              <w:t>UC7: Inserisci quesito</w:t>
+              <w:t>UC6: Nuovo tutor</w:t>
             </w:r>
           </w:p>
         </w:tc>
@@ -1333,7 +1373,7 @@
               <w:cnfStyle w:val="000000100000" w:firstRow="0" w:lastRow="0" w:firstColumn="0" w:lastColumn="0" w:oddVBand="0" w:evenVBand="0" w:oddHBand="1" w:evenHBand="0" w:firstRowFirstColumn="0" w:firstRowLastColumn="0" w:lastRowFirstColumn="0" w:lastRowLastColumn="0"/>
             </w:pPr>
             <w:r>
-              <w:t>Gestire la modifica di un quesito già presente nel Sistema.</w:t>
+              <w:t>Gestire l’inserimento di un nuovo quesito nel Sistema.</w:t>
             </w:r>
           </w:p>
         </w:tc>
@@ -1346,7 +1386,7 @@
               <w:cnfStyle w:val="000000100000" w:firstRow="0" w:lastRow="0" w:firstColumn="0" w:lastColumn="0" w:oddVBand="0" w:evenVBand="0" w:oddHBand="1" w:evenHBand="0" w:firstRowFirstColumn="0" w:firstRowLastColumn="0" w:lastRowFirstColumn="0" w:lastRowLastColumn="0"/>
             </w:pPr>
             <w:r>
-              <w:t>UC8: Modifica quesito esistente</w:t>
+              <w:t>UC7: Inserisci quesito</w:t>
             </w:r>
           </w:p>
         </w:tc>
@@ -1369,6 +1409,7 @@
                 <w:b w:val="0"/>
                 <w:bCs w:val="0"/>
               </w:rPr>
+              <w:lastRenderedPageBreak/>
               <w:t>Tutor</w:t>
             </w:r>
           </w:p>
@@ -1382,11 +1423,7 @@
               <w:cnfStyle w:val="000000000000" w:firstRow="0" w:lastRow="0" w:firstColumn="0" w:lastColumn="0" w:oddVBand="0" w:evenVBand="0" w:oddHBand="0" w:evenHBand="0" w:firstRowFirstColumn="0" w:firstRowLastColumn="0" w:lastRowFirstColumn="0" w:lastRowLastColumn="0"/>
             </w:pPr>
             <w:r>
-              <w:t xml:space="preserve">Gestire la creazione di un test per effettuare una </w:t>
-            </w:r>
-            <w:r>
-              <w:lastRenderedPageBreak/>
-              <w:t>simulazione cartacea (collettiva).</w:t>
+              <w:t>Gestire la modifica di un quesito già presente nel Sistema.</w:t>
             </w:r>
           </w:p>
         </w:tc>
@@ -1399,8 +1436,7 @@
               <w:cnfStyle w:val="000000000000" w:firstRow="0" w:lastRow="0" w:firstColumn="0" w:lastColumn="0" w:oddVBand="0" w:evenVBand="0" w:oddHBand="0" w:evenHBand="0" w:firstRowFirstColumn="0" w:firstRowLastColumn="0" w:lastRowFirstColumn="0" w:lastRowLastColumn="0"/>
             </w:pPr>
             <w:r>
-              <w:lastRenderedPageBreak/>
-              <w:t>UC9: Componi test per simulazione cartacea</w:t>
+              <w:t>UC8: Modifica quesito esistente</w:t>
             </w:r>
           </w:p>
         </w:tc>
@@ -1439,7 +1475,7 @@
               <w:cnfStyle w:val="000000100000" w:firstRow="0" w:lastRow="0" w:firstColumn="0" w:lastColumn="0" w:oddVBand="0" w:evenVBand="0" w:oddHBand="1" w:evenHBand="0" w:firstRowFirstColumn="0" w:firstRowLastColumn="0" w:lastRowFirstColumn="0" w:lastRowLastColumn="0"/>
             </w:pPr>
             <w:r>
-              <w:t>Gestire la correzione automatizzata di una simulazione cartacea effettuata da un gruppo di Studenti.</w:t>
+              <w:t>Gestire la creazione di un test per effettuare una simulazione cartacea (collettiva).</w:t>
             </w:r>
           </w:p>
         </w:tc>
@@ -1452,7 +1488,7 @@
               <w:cnfStyle w:val="000000100000" w:firstRow="0" w:lastRow="0" w:firstColumn="0" w:lastColumn="0" w:oddVBand="0" w:evenVBand="0" w:oddHBand="1" w:evenHBand="0" w:firstRowFirstColumn="0" w:firstRowLastColumn="0" w:lastRowFirstColumn="0" w:lastRowLastColumn="0"/>
             </w:pPr>
             <w:r>
-              <w:t>UC10: Correggi simulazione cartacea</w:t>
+              <w:t>UC9: Componi test per simulazione cartacea</w:t>
             </w:r>
           </w:p>
         </w:tc>
@@ -1488,7 +1524,7 @@
               <w:cnfStyle w:val="000000000000" w:firstRow="0" w:lastRow="0" w:firstColumn="0" w:lastColumn="0" w:oddVBand="0" w:evenVBand="0" w:oddHBand="0" w:evenHBand="0" w:firstRowFirstColumn="0" w:firstRowLastColumn="0" w:lastRowFirstColumn="0" w:lastRowLastColumn="0"/>
             </w:pPr>
             <w:r>
-              <w:t>Visualizzare le statistiche inerenti a una simulazione cartacea.</w:t>
+              <w:t>Gestire la correzione automatizzata di una simulazione cartacea effettuata da un gruppo di Studenti.</w:t>
             </w:r>
           </w:p>
         </w:tc>
@@ -1501,7 +1537,7 @@
               <w:cnfStyle w:val="000000000000" w:firstRow="0" w:lastRow="0" w:firstColumn="0" w:lastColumn="0" w:oddVBand="0" w:evenVBand="0" w:oddHBand="0" w:evenHBand="0" w:firstRowFirstColumn="0" w:firstRowLastColumn="0" w:lastRowFirstColumn="0" w:lastRowLastColumn="0"/>
             </w:pPr>
             <w:r>
-              <w:t>UC11: Elabora statistiche simulazione cartacea</w:t>
+              <w:t>UC10: Correggi simulazione cartacea</w:t>
             </w:r>
           </w:p>
         </w:tc>
@@ -1516,11 +1552,60 @@
             <w:tcW w:w="3020" w:type="dxa"/>
           </w:tcPr>
           <w:p>
-            <w:r>
+            <w:pPr>
               <w:rPr>
                 <w:b w:val="0"/>
                 <w:bCs w:val="0"/>
               </w:rPr>
+            </w:pPr>
+            <w:r>
+              <w:rPr>
+                <w:b w:val="0"/>
+                <w:bCs w:val="0"/>
+              </w:rPr>
+              <w:t>Tutor</w:t>
+            </w:r>
+          </w:p>
+        </w:tc>
+        <w:tc>
+          <w:tcPr>
+            <w:tcW w:w="3021" w:type="dxa"/>
+          </w:tcPr>
+          <w:p>
+            <w:pPr>
+              <w:cnfStyle w:val="000000100000" w:firstRow="0" w:lastRow="0" w:firstColumn="0" w:lastColumn="0" w:oddVBand="0" w:evenVBand="0" w:oddHBand="1" w:evenHBand="0" w:firstRowFirstColumn="0" w:firstRowLastColumn="0" w:lastRowFirstColumn="0" w:lastRowLastColumn="0"/>
+            </w:pPr>
+            <w:r>
+              <w:t>Visualizzare le statistiche inerenti a una simulazione cartacea.</w:t>
+            </w:r>
+          </w:p>
+        </w:tc>
+        <w:tc>
+          <w:tcPr>
+            <w:tcW w:w="3021" w:type="dxa"/>
+          </w:tcPr>
+          <w:p>
+            <w:pPr>
+              <w:cnfStyle w:val="000000100000" w:firstRow="0" w:lastRow="0" w:firstColumn="0" w:lastColumn="0" w:oddVBand="0" w:evenVBand="0" w:oddHBand="1" w:evenHBand="0" w:firstRowFirstColumn="0" w:firstRowLastColumn="0" w:lastRowFirstColumn="0" w:lastRowLastColumn="0"/>
+            </w:pPr>
+            <w:r>
+              <w:t>UC11: Elabora statistiche simulazione cartacea</w:t>
+            </w:r>
+          </w:p>
+        </w:tc>
+      </w:tr>
+      <w:tr>
+        <w:tc>
+          <w:tcPr>
+            <w:cnfStyle w:val="001000000000" w:firstRow="0" w:lastRow="0" w:firstColumn="1" w:lastColumn="0" w:oddVBand="0" w:evenVBand="0" w:oddHBand="0" w:evenHBand="0" w:firstRowFirstColumn="0" w:firstRowLastColumn="0" w:lastRowFirstColumn="0" w:lastRowLastColumn="0"/>
+            <w:tcW w:w="3020" w:type="dxa"/>
+          </w:tcPr>
+          <w:p>
+            <w:r>
+              <w:rPr>
+                <w:b w:val="0"/>
+                <w:bCs w:val="0"/>
+              </w:rPr>
               <w:t>Studente o Tutor</w:t>
             </w:r>
           </w:p>
@@ -1531,7 +1616,7 @@
           </w:tcPr>
           <w:p>
             <w:pPr>
-              <w:cnfStyle w:val="000000100000" w:firstRow="0" w:lastRow="0" w:firstColumn="0" w:lastColumn="0" w:oddVBand="0" w:evenVBand="0" w:oddHBand="1" w:evenHBand="0" w:firstRowFirstColumn="0" w:firstRowLastColumn="0" w:lastRowFirstColumn="0" w:lastRowLastColumn="0"/>
+              <w:cnfStyle w:val="000000000000" w:firstRow="0" w:lastRow="0" w:firstColumn="0" w:lastColumn="0" w:oddVBand="0" w:evenVBand="0" w:oddHBand="0" w:evenHBand="0" w:firstRowFirstColumn="0" w:firstRowLastColumn="0" w:lastRowFirstColumn="0" w:lastRowLastColumn="0"/>
             </w:pPr>
             <w:r>
               <w:t>Visualizzare la classifica degli Studenti che hanno effettuato una simulazione cartacea (collettiva).</w:t>
@@ -1544,7 +1629,7 @@
           </w:tcPr>
           <w:p>
             <w:pPr>
-              <w:cnfStyle w:val="000000100000" w:firstRow="0" w:lastRow="0" w:firstColumn="0" w:lastColumn="0" w:oddVBand="0" w:evenVBand="0" w:oddHBand="1" w:evenHBand="0" w:firstRowFirstColumn="0" w:firstRowLastColumn="0" w:lastRowFirstColumn="0" w:lastRowLastColumn="0"/>
+              <w:cnfStyle w:val="000000000000" w:firstRow="0" w:lastRow="0" w:firstColumn="0" w:lastColumn="0" w:oddVBand="0" w:evenVBand="0" w:oddHBand="0" w:evenHBand="0" w:firstRowFirstColumn="0" w:firstRowLastColumn="0" w:lastRowFirstColumn="0" w:lastRowLastColumn="0"/>
             </w:pPr>
             <w:r>
               <w:t>UC12: Visualizza graduatoria (CRUD)</w:t>
@@ -1915,6 +2000,7 @@
               <w:cnfStyle w:val="000000100000" w:firstRow="0" w:lastRow="0" w:firstColumn="0" w:lastColumn="0" w:oddVBand="0" w:evenVBand="0" w:oddHBand="1" w:evenHBand="0" w:firstRowFirstColumn="0" w:firstRowLastColumn="0" w:lastRowFirstColumn="0" w:lastRowLastColumn="0"/>
             </w:pPr>
             <w:r>
+              <w:lastRenderedPageBreak/>
               <w:t xml:space="preserve">2. </w:t>
             </w:r>
             <w:r>
@@ -1969,7 +2055,6 @@
               <w:cnfStyle w:val="000000100000" w:firstRow="0" w:lastRow="0" w:firstColumn="0" w:lastColumn="0" w:oddVBand="0" w:evenVBand="0" w:oddHBand="1" w:evenHBand="0" w:firstRowFirstColumn="0" w:firstRowLastColumn="0" w:lastRowFirstColumn="0" w:lastRowLastColumn="0"/>
             </w:pPr>
             <w:r>
-              <w:lastRenderedPageBreak/>
               <w:t>il formato dei quesiti (cioè il numero di risposte e il numero di risposte corrette per quesito)</w:t>
             </w:r>
           </w:p>
@@ -2392,55 +2477,6 @@
         </w:tc>
       </w:tr>
     </w:tbl>
-    <w:p/>
-    <w:p>
-      <w:pPr>
-        <w:rPr>
-          <w:rStyle w:val="Enfasigrassetto"/>
-        </w:rPr>
-      </w:pPr>
-      <w:r>
-        <w:rPr>
-          <w:rStyle w:val="Enfasigrassetto"/>
-        </w:rPr>
-        <w:t>UC3</w:t>
-      </w:r>
-      <w:r>
-        <w:rPr>
-          <w:rStyle w:val="Enfasigrassetto"/>
-        </w:rPr>
-        <w:t>/T</w:t>
-      </w:r>
-      <w:r>
-        <w:rPr>
-          <w:rStyle w:val="Enfasigrassetto"/>
-        </w:rPr>
-        <w:t xml:space="preserve">. </w:t>
-      </w:r>
-      <w:r>
-        <w:rPr>
-          <w:rStyle w:val="Enfasigrassetto"/>
-        </w:rPr>
-        <w:t>Modifica template di test</w:t>
-      </w:r>
-    </w:p>
-    <w:p>
-      <w:r>
-        <w:t>Un</w:t>
-      </w:r>
-      <w:r>
-        <w:t xml:space="preserve"> Tutor </w:t>
-      </w:r>
-      <w:r>
-        <w:t>vuole</w:t>
-      </w:r>
-      <w:r>
-        <w:t xml:space="preserve"> modificare un template di test esistente</w:t>
-      </w:r>
-      <w:r>
-        <w:t>. Il Tutor apporta le modifiche e il template aggiornato viene salvato nel Sistema.</w:t>
-      </w:r>
-    </w:p>
     <w:p/>
     <w:p>
       <w:pPr>
@@ -2909,10 +2945,7 @@
               <w:cnfStyle w:val="000000000000" w:firstRow="0" w:lastRow="0" w:firstColumn="0" w:lastColumn="0" w:oddVBand="0" w:evenVBand="0" w:oddHBand="0" w:evenHBand="0" w:firstRowFirstColumn="0" w:firstRowLastColumn="0" w:lastRowFirstColumn="0" w:lastRowLastColumn="0"/>
             </w:pPr>
             <w:r>
-              <w:t xml:space="preserve">L’Amministratore </w:t>
-            </w:r>
-            <w:r>
-              <w:t>riavvia il software.</w:t>
+              <w:t>L’Amministratore riavvia il software.</w:t>
             </w:r>
           </w:p>
           <w:p>
@@ -3013,10 +3046,7 @@
               <w:cnfStyle w:val="000000100000" w:firstRow="0" w:lastRow="0" w:firstColumn="0" w:lastColumn="0" w:oddVBand="0" w:evenVBand="0" w:oddHBand="1" w:evenHBand="0" w:firstRowFirstColumn="0" w:firstRowLastColumn="0" w:lastRowFirstColumn="0" w:lastRowLastColumn="0"/>
             </w:pPr>
             <w:r>
-              <w:t>Bassa.</w:t>
-            </w:r>
-            <w:r>
-              <w:t xml:space="preserve"> In genere, esecuzione su base semestrale o trimestrale.</w:t>
+              <w:t>Bassa. In genere, esecuzione su base semestrale o trimestrale.</w:t>
             </w:r>
           </w:p>
         </w:tc>
@@ -3045,6 +3075,86 @@
         </w:tc>
       </w:tr>
     </w:tbl>
+    <w:p>
+      <w:pPr>
+        <w:rPr>
+          <w:rStyle w:val="Enfasigrassetto"/>
+        </w:rPr>
+      </w:pPr>
+    </w:p>
+    <w:p>
+      <w:pPr>
+        <w:rPr>
+          <w:rStyle w:val="Enfasigrassetto"/>
+        </w:rPr>
+      </w:pPr>
+      <w:r>
+        <w:rPr>
+          <w:rStyle w:val="Enfasigrassetto"/>
+        </w:rPr>
+        <w:t>UC3</w:t>
+      </w:r>
+      <w:r>
+        <w:rPr>
+          <w:rStyle w:val="Enfasigrassetto"/>
+        </w:rPr>
+        <w:t>/T</w:t>
+      </w:r>
+      <w:r>
+        <w:rPr>
+          <w:rStyle w:val="Enfasigrassetto"/>
+        </w:rPr>
+        <w:t xml:space="preserve">. </w:t>
+      </w:r>
+      <w:r>
+        <w:rPr>
+          <w:rStyle w:val="Enfasigrassetto"/>
+        </w:rPr>
+        <w:t>Modifica template di test</w:t>
+      </w:r>
+    </w:p>
+    <w:p>
+      <w:r>
+        <w:t>Un</w:t>
+      </w:r>
+      <w:r>
+        <w:t xml:space="preserve"> Tutor </w:t>
+      </w:r>
+      <w:r>
+        <w:t>vuole</w:t>
+      </w:r>
+      <w:r>
+        <w:t xml:space="preserve"> modificare un template di test esistente</w:t>
+      </w:r>
+      <w:r>
+        <w:t>. Il Tutor apporta le modifiche e il template aggiornato viene salvato nel Sistema.</w:t>
+      </w:r>
+    </w:p>
+    <w:p/>
+    <w:p>
+      <w:pPr>
+        <w:rPr>
+          <w:rStyle w:val="Enfasigrassetto"/>
+        </w:rPr>
+      </w:pPr>
+      <w:r>
+        <w:rPr>
+          <w:rStyle w:val="Enfasigrassetto"/>
+        </w:rPr>
+        <w:t xml:space="preserve">UC3/A. </w:t>
+      </w:r>
+      <w:r>
+        <w:rPr>
+          <w:rStyle w:val="Enfasigrassetto"/>
+        </w:rPr>
+        <w:t>Modifica template di test</w:t>
+      </w:r>
+    </w:p>
+    <w:p>
+      <w:r>
+        <w:t>Un Amministratore deve modificare un template di test ufficiale. L’Amministratore apporta le modifiche e il template aggiornato viene salvato nel Sistema.</w:t>
+      </w:r>
+    </w:p>
     <w:p/>
     <w:sectPr>
       <w:pgSz w:w="11906" w:h="16838"/>

</xml_diff>

<commit_message>
Refactoring 2 della fase 3 di Elaborazione
</commit_message>
<xml_diff>
--- a/5.0 Ideazione - Revisione 2/2022_01_28_UniCTest_Ideazione_revisione2.docx
+++ b/5.0 Ideazione - Revisione 2/2022_01_28_UniCTest_Ideazione_revisione2.docx
@@ -1141,56 +1141,28 @@
                 <w:b/>
                 <w:bCs/>
               </w:rPr>
-              <w:t xml:space="preserve">Gestire la modifica di un template </w:t>
-            </w:r>
-            <w:r>
+              <w:t>Gestire la modifica di un template ufficiale già esistente.</w:t>
+            </w:r>
+          </w:p>
+        </w:tc>
+        <w:tc>
+          <w:tcPr>
+            <w:tcW w:w="3021" w:type="dxa"/>
+          </w:tcPr>
+          <w:p>
+            <w:pPr>
+              <w:cnfStyle w:val="000000100000" w:firstRow="0" w:lastRow="0" w:firstColumn="0" w:lastColumn="0" w:oddVBand="0" w:evenVBand="0" w:oddHBand="1" w:evenHBand="0" w:firstRowFirstColumn="0" w:firstRowLastColumn="0" w:lastRowFirstColumn="0" w:lastRowLastColumn="0"/>
               <w:rPr>
                 <w:b/>
                 <w:bCs/>
               </w:rPr>
-              <w:t xml:space="preserve">ufficiale </w:t>
-            </w:r>
+            </w:pPr>
             <w:r>
               <w:rPr>
                 <w:b/>
                 <w:bCs/>
               </w:rPr>
-              <w:t>già esistente.</w:t>
-            </w:r>
-          </w:p>
-        </w:tc>
-        <w:tc>
-          <w:tcPr>
-            <w:tcW w:w="3021" w:type="dxa"/>
-          </w:tcPr>
-          <w:p>
-            <w:pPr>
-              <w:cnfStyle w:val="000000100000" w:firstRow="0" w:lastRow="0" w:firstColumn="0" w:lastColumn="0" w:oddVBand="0" w:evenVBand="0" w:oddHBand="1" w:evenHBand="0" w:firstRowFirstColumn="0" w:firstRowLastColumn="0" w:lastRowFirstColumn="0" w:lastRowLastColumn="0"/>
-              <w:rPr>
-                <w:b/>
-                <w:bCs/>
-              </w:rPr>
-            </w:pPr>
-            <w:r>
-              <w:rPr>
-                <w:b/>
-                <w:bCs/>
-              </w:rPr>
-              <w:t>UC3/</w:t>
-            </w:r>
-            <w:r>
-              <w:rPr>
-                <w:b/>
-                <w:bCs/>
-              </w:rPr>
-              <w:t>A</w:t>
-            </w:r>
-            <w:r>
-              <w:rPr>
-                <w:b/>
-                <w:bCs/>
-              </w:rPr>
-              <w:t>: Modifica template di test</w:t>
+              <w:t>UC3/A: Modifica template di test</w:t>
             </w:r>
           </w:p>
         </w:tc>
@@ -1654,830 +1626,6 @@
         <w:t>Vengono riportati solo i casi d’uso aggiornati o aggiunti.</w:t>
       </w:r>
     </w:p>
-    <w:p>
-      <w:pPr>
-        <w:rPr>
-          <w:rStyle w:val="Enfasigrassetto"/>
-        </w:rPr>
-      </w:pPr>
-      <w:r>
-        <w:rPr>
-          <w:rStyle w:val="Enfasigrassetto"/>
-        </w:rPr>
-        <w:t>UC2</w:t>
-      </w:r>
-      <w:r>
-        <w:rPr>
-          <w:rStyle w:val="Enfasigrassetto"/>
-        </w:rPr>
-        <w:t>/T</w:t>
-      </w:r>
-      <w:r>
-        <w:rPr>
-          <w:rStyle w:val="Enfasigrassetto"/>
-        </w:rPr>
-        <w:t xml:space="preserve">. </w:t>
-      </w:r>
-      <w:r>
-        <w:rPr>
-          <w:rStyle w:val="Enfasigrassetto"/>
-        </w:rPr>
-        <w:t>Crea template di test personalizzato</w:t>
-      </w:r>
-    </w:p>
-    <w:p>
-      <w:r>
-        <w:rPr>
-          <w:b/>
-          <w:bCs/>
-        </w:rPr>
-        <w:t>Nota</w:t>
-      </w:r>
-      <w:r>
-        <w:rPr>
-          <w:b/>
-          <w:bCs/>
-        </w:rPr>
-        <w:t xml:space="preserve"> del cliente</w:t>
-      </w:r>
-      <w:r>
-        <w:rPr>
-          <w:b/>
-          <w:bCs/>
-        </w:rPr>
-        <w:t>:</w:t>
-      </w:r>
-      <w:r>
-        <w:t xml:space="preserve"> il Tutor che ha le autorizzazioni per creare un template di test personalizzato è un Tutor di simulazione. </w:t>
-      </w:r>
-      <w:r>
-        <w:t>Il Tutor di simulazione ha diritti maggiori rispetto ad un Tutor classico, i</w:t>
-      </w:r>
-      <w:r>
-        <w:t>nfatti, il test generato potrà contenere quesiti di diverse materie, non necessariamente insegnate dal Tutor che crea il test. I diritti di Tutor di simulazione potranno essere assegnati o rimossi a qualunque Tutor in qualunque momento.</w:t>
-      </w:r>
-    </w:p>
-    <w:p>
-      <w:r>
-        <w:t>Per brevità, nel caso d’uso, ci si riferirà al Tutor di simulazione semplicemente come Tutor.</w:t>
-      </w:r>
-    </w:p>
-    <w:tbl>
-      <w:tblPr>
-        <w:tblStyle w:val="Tabellasemplice-2"/>
-        <w:tblW w:w="0" w:type="auto"/>
-        <w:tblLook w:val="04A0" w:firstRow="1" w:lastRow="0" w:firstColumn="1" w:lastColumn="0" w:noHBand="0" w:noVBand="1"/>
-      </w:tblPr>
-      <w:tblGrid>
-        <w:gridCol w:w="4531"/>
-        <w:gridCol w:w="4531"/>
-      </w:tblGrid>
-      <w:tr>
-        <w:trPr>
-          <w:cnfStyle w:val="100000000000" w:firstRow="1" w:lastRow="0" w:firstColumn="0" w:lastColumn="0" w:oddVBand="0" w:evenVBand="0" w:oddHBand="0" w:evenHBand="0" w:firstRowFirstColumn="0" w:firstRowLastColumn="0" w:lastRowFirstColumn="0" w:lastRowLastColumn="0"/>
-        </w:trPr>
-        <w:tc>
-          <w:tcPr>
-            <w:cnfStyle w:val="001000000000" w:firstRow="0" w:lastRow="0" w:firstColumn="1" w:lastColumn="0" w:oddVBand="0" w:evenVBand="0" w:oddHBand="0" w:evenHBand="0" w:firstRowFirstColumn="0" w:firstRowLastColumn="0" w:lastRowFirstColumn="0" w:lastRowLastColumn="0"/>
-            <w:tcW w:w="4531" w:type="dxa"/>
-          </w:tcPr>
-          <w:p>
-            <w:r>
-              <w:t>Nome del caso d’uso</w:t>
-            </w:r>
-          </w:p>
-        </w:tc>
-        <w:tc>
-          <w:tcPr>
-            <w:tcW w:w="4531" w:type="dxa"/>
-          </w:tcPr>
-          <w:p>
-            <w:pPr>
-              <w:cnfStyle w:val="100000000000" w:firstRow="1" w:lastRow="0" w:firstColumn="0" w:lastColumn="0" w:oddVBand="0" w:evenVBand="0" w:oddHBand="0" w:evenHBand="0" w:firstRowFirstColumn="0" w:firstRowLastColumn="0" w:lastRowFirstColumn="0" w:lastRowLastColumn="0"/>
-            </w:pPr>
-            <w:r>
-              <w:t>UC2</w:t>
-            </w:r>
-            <w:r>
-              <w:t>/T</w:t>
-            </w:r>
-            <w:r>
-              <w:t>: Crea template di test personalizzato</w:t>
-            </w:r>
-          </w:p>
-        </w:tc>
-      </w:tr>
-      <w:tr>
-        <w:trPr>
-          <w:cnfStyle w:val="000000100000" w:firstRow="0" w:lastRow="0" w:firstColumn="0" w:lastColumn="0" w:oddVBand="0" w:evenVBand="0" w:oddHBand="1" w:evenHBand="0" w:firstRowFirstColumn="0" w:firstRowLastColumn="0" w:lastRowFirstColumn="0" w:lastRowLastColumn="0"/>
-        </w:trPr>
-        <w:tc>
-          <w:tcPr>
-            <w:cnfStyle w:val="001000000000" w:firstRow="0" w:lastRow="0" w:firstColumn="1" w:lastColumn="0" w:oddVBand="0" w:evenVBand="0" w:oddHBand="0" w:evenHBand="0" w:firstRowFirstColumn="0" w:firstRowLastColumn="0" w:lastRowFirstColumn="0" w:lastRowLastColumn="0"/>
-            <w:tcW w:w="4531" w:type="dxa"/>
-          </w:tcPr>
-          <w:p>
-            <w:r>
-              <w:t>Portata</w:t>
-            </w:r>
-          </w:p>
-        </w:tc>
-        <w:tc>
-          <w:tcPr>
-            <w:tcW w:w="4531" w:type="dxa"/>
-          </w:tcPr>
-          <w:p>
-            <w:pPr>
-              <w:cnfStyle w:val="000000100000" w:firstRow="0" w:lastRow="0" w:firstColumn="0" w:lastColumn="0" w:oddVBand="0" w:evenVBand="0" w:oddHBand="1" w:evenHBand="0" w:firstRowFirstColumn="0" w:firstRowLastColumn="0" w:lastRowFirstColumn="0" w:lastRowLastColumn="0"/>
-            </w:pPr>
-            <w:r>
-              <w:t>Applicazione UniCTest</w:t>
-            </w:r>
-          </w:p>
-        </w:tc>
-      </w:tr>
-      <w:tr>
-        <w:tc>
-          <w:tcPr>
-            <w:cnfStyle w:val="001000000000" w:firstRow="0" w:lastRow="0" w:firstColumn="1" w:lastColumn="0" w:oddVBand="0" w:evenVBand="0" w:oddHBand="0" w:evenHBand="0" w:firstRowFirstColumn="0" w:firstRowLastColumn="0" w:lastRowFirstColumn="0" w:lastRowLastColumn="0"/>
-            <w:tcW w:w="4531" w:type="dxa"/>
-          </w:tcPr>
-          <w:p>
-            <w:r>
-              <w:t>Livello</w:t>
-            </w:r>
-          </w:p>
-        </w:tc>
-        <w:tc>
-          <w:tcPr>
-            <w:tcW w:w="4531" w:type="dxa"/>
-          </w:tcPr>
-          <w:p>
-            <w:pPr>
-              <w:cnfStyle w:val="000000000000" w:firstRow="0" w:lastRow="0" w:firstColumn="0" w:lastColumn="0" w:oddVBand="0" w:evenVBand="0" w:oddHBand="0" w:evenHBand="0" w:firstRowFirstColumn="0" w:firstRowLastColumn="0" w:lastRowFirstColumn="0" w:lastRowLastColumn="0"/>
-            </w:pPr>
-            <w:r>
-              <w:t>Obiettivo utente</w:t>
-            </w:r>
-          </w:p>
-        </w:tc>
-      </w:tr>
-      <w:tr>
-        <w:trPr>
-          <w:cnfStyle w:val="000000100000" w:firstRow="0" w:lastRow="0" w:firstColumn="0" w:lastColumn="0" w:oddVBand="0" w:evenVBand="0" w:oddHBand="1" w:evenHBand="0" w:firstRowFirstColumn="0" w:firstRowLastColumn="0" w:lastRowFirstColumn="0" w:lastRowLastColumn="0"/>
-        </w:trPr>
-        <w:tc>
-          <w:tcPr>
-            <w:cnfStyle w:val="001000000000" w:firstRow="0" w:lastRow="0" w:firstColumn="1" w:lastColumn="0" w:oddVBand="0" w:evenVBand="0" w:oddHBand="0" w:evenHBand="0" w:firstRowFirstColumn="0" w:firstRowLastColumn="0" w:lastRowFirstColumn="0" w:lastRowLastColumn="0"/>
-            <w:tcW w:w="4531" w:type="dxa"/>
-          </w:tcPr>
-          <w:p>
-            <w:r>
-              <w:t>Attore primario</w:t>
-            </w:r>
-          </w:p>
-        </w:tc>
-        <w:tc>
-          <w:tcPr>
-            <w:tcW w:w="4531" w:type="dxa"/>
-          </w:tcPr>
-          <w:p>
-            <w:pPr>
-              <w:cnfStyle w:val="000000100000" w:firstRow="0" w:lastRow="0" w:firstColumn="0" w:lastColumn="0" w:oddVBand="0" w:evenVBand="0" w:oddHBand="1" w:evenHBand="0" w:firstRowFirstColumn="0" w:firstRowLastColumn="0" w:lastRowFirstColumn="0" w:lastRowLastColumn="0"/>
-            </w:pPr>
-            <w:r>
-              <w:t>Tutor</w:t>
-            </w:r>
-          </w:p>
-        </w:tc>
-      </w:tr>
-      <w:tr>
-        <w:tc>
-          <w:tcPr>
-            <w:cnfStyle w:val="001000000000" w:firstRow="0" w:lastRow="0" w:firstColumn="1" w:lastColumn="0" w:oddVBand="0" w:evenVBand="0" w:oddHBand="0" w:evenHBand="0" w:firstRowFirstColumn="0" w:firstRowLastColumn="0" w:lastRowFirstColumn="0" w:lastRowLastColumn="0"/>
-            <w:tcW w:w="4531" w:type="dxa"/>
-          </w:tcPr>
-          <w:p>
-            <w:r>
-              <w:t>Parti interessate e interessi</w:t>
-            </w:r>
-          </w:p>
-        </w:tc>
-        <w:tc>
-          <w:tcPr>
-            <w:tcW w:w="4531" w:type="dxa"/>
-          </w:tcPr>
-          <w:p>
-            <w:pPr>
-              <w:cnfStyle w:val="000000000000" w:firstRow="0" w:lastRow="0" w:firstColumn="0" w:lastColumn="0" w:oddVBand="0" w:evenVBand="0" w:oddHBand="0" w:evenHBand="0" w:firstRowFirstColumn="0" w:firstRowLastColumn="0" w:lastRowFirstColumn="0" w:lastRowLastColumn="0"/>
-            </w:pPr>
-            <w:r>
-              <w:t>Tutor</w:t>
-            </w:r>
-            <w:r>
-              <w:t xml:space="preserve">: vuole </w:t>
-            </w:r>
-            <w:r>
-              <w:t>creare</w:t>
-            </w:r>
-            <w:r>
-              <w:t xml:space="preserve"> simulazioni personalizzate</w:t>
-            </w:r>
-            <w:r>
-              <w:t xml:space="preserve"> per gli Studenti</w:t>
-            </w:r>
-            <w:r>
-              <w:t>, quindi decide di creare un nuovo template.</w:t>
-            </w:r>
-          </w:p>
-        </w:tc>
-      </w:tr>
-      <w:tr>
-        <w:trPr>
-          <w:cnfStyle w:val="000000100000" w:firstRow="0" w:lastRow="0" w:firstColumn="0" w:lastColumn="0" w:oddVBand="0" w:evenVBand="0" w:oddHBand="1" w:evenHBand="0" w:firstRowFirstColumn="0" w:firstRowLastColumn="0" w:lastRowFirstColumn="0" w:lastRowLastColumn="0"/>
-        </w:trPr>
-        <w:tc>
-          <w:tcPr>
-            <w:cnfStyle w:val="001000000000" w:firstRow="0" w:lastRow="0" w:firstColumn="1" w:lastColumn="0" w:oddVBand="0" w:evenVBand="0" w:oddHBand="0" w:evenHBand="0" w:firstRowFirstColumn="0" w:firstRowLastColumn="0" w:lastRowFirstColumn="0" w:lastRowLastColumn="0"/>
-            <w:tcW w:w="4531" w:type="dxa"/>
-          </w:tcPr>
-          <w:p>
-            <w:r>
-              <w:t>Pre-condizioni</w:t>
-            </w:r>
-          </w:p>
-        </w:tc>
-        <w:tc>
-          <w:tcPr>
-            <w:tcW w:w="4531" w:type="dxa"/>
-          </w:tcPr>
-          <w:p>
-            <w:pPr>
-              <w:cnfStyle w:val="000000100000" w:firstRow="0" w:lastRow="0" w:firstColumn="0" w:lastColumn="0" w:oddVBand="0" w:evenVBand="0" w:oddHBand="1" w:evenHBand="0" w:firstRowFirstColumn="0" w:firstRowLastColumn="0" w:lastRowFirstColumn="0" w:lastRowLastColumn="0"/>
-            </w:pPr>
-            <w:r>
-              <w:t>Il Tutor</w:t>
-            </w:r>
-            <w:r>
-              <w:t xml:space="preserve"> è </w:t>
-            </w:r>
-            <w:r>
-              <w:t>autenticato</w:t>
-            </w:r>
-            <w:r>
-              <w:t xml:space="preserve"> nel Sistema.</w:t>
-            </w:r>
-          </w:p>
-        </w:tc>
-      </w:tr>
-      <w:tr>
-        <w:tc>
-          <w:tcPr>
-            <w:cnfStyle w:val="001000000000" w:firstRow="0" w:lastRow="0" w:firstColumn="1" w:lastColumn="0" w:oddVBand="0" w:evenVBand="0" w:oddHBand="0" w:evenHBand="0" w:firstRowFirstColumn="0" w:firstRowLastColumn="0" w:lastRowFirstColumn="0" w:lastRowLastColumn="0"/>
-            <w:tcW w:w="4531" w:type="dxa"/>
-          </w:tcPr>
-          <w:p>
-            <w:r>
-              <w:t>Post-condizioni (garanzia di successo)</w:t>
-            </w:r>
-          </w:p>
-        </w:tc>
-        <w:tc>
-          <w:tcPr>
-            <w:tcW w:w="4531" w:type="dxa"/>
-          </w:tcPr>
-          <w:p>
-            <w:pPr>
-              <w:cnfStyle w:val="000000000000" w:firstRow="0" w:lastRow="0" w:firstColumn="0" w:lastColumn="0" w:oddVBand="0" w:evenVBand="0" w:oddHBand="0" w:evenHBand="0" w:firstRowFirstColumn="0" w:firstRowLastColumn="0" w:lastRowFirstColumn="0" w:lastRowLastColumn="0"/>
-            </w:pPr>
-            <w:r>
-              <w:t>Il Tutor</w:t>
-            </w:r>
-            <w:r>
-              <w:t xml:space="preserve"> ha creato con successo il template, che è stato salvato nel Sistema e può essere utilizzato per le simulazioni.</w:t>
-            </w:r>
-          </w:p>
-        </w:tc>
-      </w:tr>
-      <w:tr>
-        <w:trPr>
-          <w:cnfStyle w:val="000000100000" w:firstRow="0" w:lastRow="0" w:firstColumn="0" w:lastColumn="0" w:oddVBand="0" w:evenVBand="0" w:oddHBand="1" w:evenHBand="0" w:firstRowFirstColumn="0" w:firstRowLastColumn="0" w:lastRowFirstColumn="0" w:lastRowLastColumn="0"/>
-        </w:trPr>
-        <w:tc>
-          <w:tcPr>
-            <w:cnfStyle w:val="001000000000" w:firstRow="0" w:lastRow="0" w:firstColumn="1" w:lastColumn="0" w:oddVBand="0" w:evenVBand="0" w:oddHBand="0" w:evenHBand="0" w:firstRowFirstColumn="0" w:firstRowLastColumn="0" w:lastRowFirstColumn="0" w:lastRowLastColumn="0"/>
-            <w:tcW w:w="4531" w:type="dxa"/>
-          </w:tcPr>
-          <w:p>
-            <w:r>
-              <w:t>Scenario principale di successo</w:t>
-            </w:r>
-          </w:p>
-        </w:tc>
-        <w:tc>
-          <w:tcPr>
-            <w:tcW w:w="4531" w:type="dxa"/>
-          </w:tcPr>
-          <w:p>
-            <w:pPr>
-              <w:cnfStyle w:val="000000100000" w:firstRow="0" w:lastRow="0" w:firstColumn="0" w:lastColumn="0" w:oddVBand="0" w:evenVBand="0" w:oddHBand="1" w:evenHBand="0" w:firstRowFirstColumn="0" w:firstRowLastColumn="0" w:lastRowFirstColumn="0" w:lastRowLastColumn="0"/>
-            </w:pPr>
-            <w:r>
-              <w:t xml:space="preserve">1. </w:t>
-            </w:r>
-            <w:r>
-              <w:t>Il Tutor</w:t>
-            </w:r>
-            <w:r>
-              <w:t xml:space="preserve"> vuole </w:t>
-            </w:r>
-            <w:r>
-              <w:t>creare un nuovo template.</w:t>
-            </w:r>
-          </w:p>
-          <w:p>
-            <w:pPr>
-              <w:cnfStyle w:val="000000100000" w:firstRow="0" w:lastRow="0" w:firstColumn="0" w:lastColumn="0" w:oddVBand="0" w:evenVBand="0" w:oddHBand="1" w:evenHBand="0" w:firstRowFirstColumn="0" w:firstRowLastColumn="0" w:lastRowFirstColumn="0" w:lastRowLastColumn="0"/>
-            </w:pPr>
-            <w:r>
-              <w:lastRenderedPageBreak/>
-              <w:t xml:space="preserve">2. </w:t>
-            </w:r>
-            <w:r>
-              <w:t>Il Tutor</w:t>
-            </w:r>
-            <w:r>
-              <w:t xml:space="preserve"> sceglie l’attività “</w:t>
-            </w:r>
-            <w:r>
-              <w:t>Crea template personalizzato</w:t>
-            </w:r>
-            <w:r>
-              <w:t>”</w:t>
-            </w:r>
-            <w:r>
-              <w:t xml:space="preserve"> e inserisce il nome del template che vuole creare</w:t>
-            </w:r>
-            <w:r>
-              <w:t>.</w:t>
-            </w:r>
-            <w:r>
-              <w:t xml:space="preserve"> Il Sistema registra le informazioni inserite.</w:t>
-            </w:r>
-          </w:p>
-          <w:p>
-            <w:pPr>
-              <w:cnfStyle w:val="000000100000" w:firstRow="0" w:lastRow="0" w:firstColumn="0" w:lastColumn="0" w:oddVBand="0" w:evenVBand="0" w:oddHBand="1" w:evenHBand="0" w:firstRowFirstColumn="0" w:firstRowLastColumn="0" w:lastRowFirstColumn="0" w:lastRowLastColumn="0"/>
-            </w:pPr>
-            <w:r>
-              <w:t xml:space="preserve">3. </w:t>
-            </w:r>
-            <w:r>
-              <w:t>Il Tutor</w:t>
-            </w:r>
-            <w:r>
-              <w:t xml:space="preserve"> </w:t>
-            </w:r>
-            <w:r>
-              <w:t>inserisce</w:t>
-            </w:r>
-            <w:r>
-              <w:t>:</w:t>
-            </w:r>
-          </w:p>
-          <w:p>
-            <w:pPr>
-              <w:pStyle w:val="Paragrafoelenco"/>
-              <w:numPr>
-                <w:ilvl w:val="0"/>
-                <w:numId w:val="24"/>
-              </w:numPr>
-              <w:cnfStyle w:val="000000100000" w:firstRow="0" w:lastRow="0" w:firstColumn="0" w:lastColumn="0" w:oddVBand="0" w:evenVBand="0" w:oddHBand="1" w:evenHBand="0" w:firstRowFirstColumn="0" w:firstRowLastColumn="0" w:lastRowFirstColumn="0" w:lastRowLastColumn="0"/>
-            </w:pPr>
-            <w:r>
-              <w:t>il formato dei quesiti (cioè il numero di risposte e il numero di risposte corrette per quesito)</w:t>
-            </w:r>
-          </w:p>
-          <w:p>
-            <w:pPr>
-              <w:pStyle w:val="Paragrafoelenco"/>
-              <w:numPr>
-                <w:ilvl w:val="0"/>
-                <w:numId w:val="24"/>
-              </w:numPr>
-              <w:cnfStyle w:val="000000100000" w:firstRow="0" w:lastRow="0" w:firstColumn="0" w:lastColumn="0" w:oddVBand="0" w:evenVBand="0" w:oddHBand="1" w:evenHBand="0" w:firstRowFirstColumn="0" w:firstRowLastColumn="0" w:lastRowFirstColumn="0" w:lastRowLastColumn="0"/>
-            </w:pPr>
-            <w:r>
-              <w:t xml:space="preserve">il punteggio attribuito ad </w:t>
-            </w:r>
-            <w:r>
-              <w:t>un singolo</w:t>
-            </w:r>
-            <w:r>
-              <w:t xml:space="preserve"> quesito (nel caso di risposta corretta, risposta errata e risposta non data)</w:t>
-            </w:r>
-          </w:p>
-          <w:p>
-            <w:pPr>
-              <w:pStyle w:val="Paragrafoelenco"/>
-              <w:numPr>
-                <w:ilvl w:val="0"/>
-                <w:numId w:val="24"/>
-              </w:numPr>
-              <w:cnfStyle w:val="000000100000" w:firstRow="0" w:lastRow="0" w:firstColumn="0" w:lastColumn="0" w:oddVBand="0" w:evenVBand="0" w:oddHBand="1" w:evenHBand="0" w:firstRowFirstColumn="0" w:firstRowLastColumn="0" w:lastRowFirstColumn="0" w:lastRowLastColumn="0"/>
-            </w:pPr>
-            <w:r>
-              <w:t xml:space="preserve">il tempo </w:t>
-            </w:r>
-            <w:r>
-              <w:t xml:space="preserve">medio </w:t>
-            </w:r>
-            <w:r>
-              <w:t>di risoluzione di un singolo quesito.</w:t>
-            </w:r>
-          </w:p>
-          <w:p>
-            <w:pPr>
-              <w:cnfStyle w:val="000000100000" w:firstRow="0" w:lastRow="0" w:firstColumn="0" w:lastColumn="0" w:oddVBand="0" w:evenVBand="0" w:oddHBand="1" w:evenHBand="0" w:firstRowFirstColumn="0" w:firstRowLastColumn="0" w:lastRowFirstColumn="0" w:lastRowLastColumn="0"/>
-            </w:pPr>
-            <w:r>
-              <w:t>Il Sistema registra le informazioni inserite.</w:t>
-            </w:r>
-          </w:p>
-          <w:p>
-            <w:pPr>
-              <w:cnfStyle w:val="000000100000" w:firstRow="0" w:lastRow="0" w:firstColumn="0" w:lastColumn="0" w:oddVBand="0" w:evenVBand="0" w:oddHBand="1" w:evenHBand="0" w:firstRowFirstColumn="0" w:firstRowLastColumn="0" w:lastRowFirstColumn="0" w:lastRowLastColumn="0"/>
-            </w:pPr>
-            <w:r>
-              <w:t>4</w:t>
-            </w:r>
-            <w:r>
-              <w:t xml:space="preserve">. </w:t>
-            </w:r>
-            <w:r>
-              <w:t>Il Sistema restituisce l’elenco delle materie disponibili.</w:t>
-            </w:r>
-          </w:p>
-          <w:p>
-            <w:pPr>
-              <w:cnfStyle w:val="000000100000" w:firstRow="0" w:lastRow="0" w:firstColumn="0" w:lastColumn="0" w:oddVBand="0" w:evenVBand="0" w:oddHBand="1" w:evenHBand="0" w:firstRowFirstColumn="0" w:firstRowLastColumn="0" w:lastRowFirstColumn="0" w:lastRowLastColumn="0"/>
-            </w:pPr>
-            <w:r>
-              <w:t>5</w:t>
-            </w:r>
-            <w:r>
-              <w:t xml:space="preserve">. </w:t>
-            </w:r>
-            <w:r>
-              <w:t>Il Tutor</w:t>
-            </w:r>
-            <w:r>
-              <w:t xml:space="preserve"> seleziona una materia che vuole inserire nel template.</w:t>
-            </w:r>
-          </w:p>
-          <w:p>
-            <w:pPr>
-              <w:cnfStyle w:val="000000100000" w:firstRow="0" w:lastRow="0" w:firstColumn="0" w:lastColumn="0" w:oddVBand="0" w:evenVBand="0" w:oddHBand="1" w:evenHBand="0" w:firstRowFirstColumn="0" w:firstRowLastColumn="0" w:lastRowFirstColumn="0" w:lastRowLastColumn="0"/>
-            </w:pPr>
-            <w:r>
-              <w:t>6</w:t>
-            </w:r>
-            <w:r>
-              <w:t xml:space="preserve">. </w:t>
-            </w:r>
-            <w:r>
-              <w:t>Il Tutor</w:t>
-            </w:r>
-            <w:r>
-              <w:t xml:space="preserve"> </w:t>
-            </w:r>
-            <w:r>
-              <w:t>seleziona il numero di quesiti</w:t>
-            </w:r>
-            <w:r>
-              <w:t xml:space="preserve"> </w:t>
-            </w:r>
-            <w:r>
-              <w:t>previsti per la materia scelta</w:t>
-            </w:r>
-            <w:r>
-              <w:t xml:space="preserve"> e</w:t>
-            </w:r>
-            <w:r>
-              <w:t xml:space="preserve"> </w:t>
-            </w:r>
-            <w:r>
-              <w:t>la difficoltà media</w:t>
-            </w:r>
-            <w:r>
-              <w:t>.</w:t>
-            </w:r>
-            <w:r>
-              <w:t xml:space="preserve"> Il Sistema </w:t>
-            </w:r>
-            <w:r>
-              <w:t>registra le informazioni inserite.</w:t>
-            </w:r>
-          </w:p>
-          <w:p>
-            <w:pPr>
-              <w:cnfStyle w:val="000000100000" w:firstRow="0" w:lastRow="0" w:firstColumn="0" w:lastColumn="0" w:oddVBand="0" w:evenVBand="0" w:oddHBand="1" w:evenHBand="0" w:firstRowFirstColumn="0" w:firstRowLastColumn="0" w:lastRowFirstColumn="0" w:lastRowLastColumn="0"/>
-              <w:rPr>
-                <w:i/>
-                <w:iCs/>
-              </w:rPr>
-            </w:pPr>
-            <w:r>
-              <w:rPr>
-                <w:i/>
-                <w:iCs/>
-              </w:rPr>
-              <w:t>I passi 4</w:t>
-            </w:r>
-            <w:r>
-              <w:rPr>
-                <w:i/>
-                <w:iCs/>
-              </w:rPr>
-              <w:t>,</w:t>
-            </w:r>
-            <w:r>
-              <w:rPr>
-                <w:i/>
-                <w:iCs/>
-              </w:rPr>
-              <w:t xml:space="preserve"> 5</w:t>
-            </w:r>
-            <w:r>
-              <w:rPr>
-                <w:i/>
-                <w:iCs/>
-              </w:rPr>
-              <w:t xml:space="preserve"> e 6</w:t>
-            </w:r>
-            <w:r>
-              <w:rPr>
-                <w:i/>
-                <w:iCs/>
-              </w:rPr>
-              <w:t xml:space="preserve"> </w:t>
-            </w:r>
-            <w:r>
-              <w:rPr>
-                <w:i/>
-                <w:iCs/>
-              </w:rPr>
-              <w:t xml:space="preserve">vengono </w:t>
-            </w:r>
-            <w:r>
-              <w:rPr>
-                <w:i/>
-                <w:iCs/>
-              </w:rPr>
-              <w:t>ripetut</w:t>
-            </w:r>
-            <w:r>
-              <w:rPr>
-                <w:i/>
-                <w:iCs/>
-              </w:rPr>
-              <w:t xml:space="preserve">i </w:t>
-            </w:r>
-            <w:r>
-              <w:rPr>
-                <w:i/>
-                <w:iCs/>
-              </w:rPr>
-              <w:t xml:space="preserve">finché </w:t>
-            </w:r>
-            <w:r>
-              <w:rPr>
-                <w:i/>
-                <w:iCs/>
-              </w:rPr>
-              <w:t>serve</w:t>
-            </w:r>
-            <w:r>
-              <w:rPr>
-                <w:i/>
-                <w:iCs/>
-              </w:rPr>
-              <w:t>.</w:t>
-            </w:r>
-          </w:p>
-          <w:p>
-            <w:pPr>
-              <w:cnfStyle w:val="000000100000" w:firstRow="0" w:lastRow="0" w:firstColumn="0" w:lastColumn="0" w:oddVBand="0" w:evenVBand="0" w:oddHBand="1" w:evenHBand="0" w:firstRowFirstColumn="0" w:firstRowLastColumn="0" w:lastRowFirstColumn="0" w:lastRowLastColumn="0"/>
-            </w:pPr>
-            <w:r>
-              <w:t>7.</w:t>
-            </w:r>
-            <w:r>
-              <w:t xml:space="preserve"> </w:t>
-            </w:r>
-            <w:r>
-              <w:t>Il Tutor</w:t>
-            </w:r>
-            <w:r>
-              <w:t xml:space="preserve"> </w:t>
-            </w:r>
-            <w:r>
-              <w:t>indica di aver finito</w:t>
-            </w:r>
-            <w:r>
-              <w:t>.</w:t>
-            </w:r>
-          </w:p>
-        </w:tc>
-      </w:tr>
-      <w:tr>
-        <w:tc>
-          <w:tcPr>
-            <w:cnfStyle w:val="001000000000" w:firstRow="0" w:lastRow="0" w:firstColumn="1" w:lastColumn="0" w:oddVBand="0" w:evenVBand="0" w:oddHBand="0" w:evenHBand="0" w:firstRowFirstColumn="0" w:firstRowLastColumn="0" w:lastRowFirstColumn="0" w:lastRowLastColumn="0"/>
-            <w:tcW w:w="4531" w:type="dxa"/>
-          </w:tcPr>
-          <w:p>
-            <w:r>
-              <w:lastRenderedPageBreak/>
-              <w:t>Estensioni</w:t>
-            </w:r>
-          </w:p>
-        </w:tc>
-        <w:tc>
-          <w:tcPr>
-            <w:tcW w:w="4531" w:type="dxa"/>
-          </w:tcPr>
-          <w:p>
-            <w:pPr>
-              <w:cnfStyle w:val="000000000000" w:firstRow="0" w:lastRow="0" w:firstColumn="0" w:lastColumn="0" w:oddVBand="0" w:evenVBand="0" w:oddHBand="0" w:evenHBand="0" w:firstRowFirstColumn="0" w:firstRowLastColumn="0" w:lastRowFirstColumn="0" w:lastRowLastColumn="0"/>
-            </w:pPr>
-            <w:r>
-              <w:rPr>
-                <w:b/>
-                <w:bCs/>
-              </w:rPr>
-              <w:t>*</w:t>
-            </w:r>
-            <w:r>
-              <w:rPr>
-                <w:b/>
-                <w:bCs/>
-              </w:rPr>
-              <w:t>a.</w:t>
-            </w:r>
-            <w:r>
-              <w:t xml:space="preserve"> In un qualsiasi momento il Sistema fallisce e si arresta improvvisamente.</w:t>
-            </w:r>
-          </w:p>
-          <w:p>
-            <w:pPr>
-              <w:pStyle w:val="Paragrafoelenco"/>
-              <w:numPr>
-                <w:ilvl w:val="0"/>
-                <w:numId w:val="22"/>
-              </w:numPr>
-              <w:cnfStyle w:val="000000000000" w:firstRow="0" w:lastRow="0" w:firstColumn="0" w:lastColumn="0" w:oddVBand="0" w:evenVBand="0" w:oddHBand="0" w:evenHBand="0" w:firstRowFirstColumn="0" w:firstRowLastColumn="0" w:lastRowFirstColumn="0" w:lastRowLastColumn="0"/>
-            </w:pPr>
-            <w:r>
-              <w:t>Il Tutor</w:t>
-            </w:r>
-            <w:r>
-              <w:t xml:space="preserve"> riavvia il software.</w:t>
-            </w:r>
-          </w:p>
-          <w:p>
-            <w:pPr>
-              <w:pStyle w:val="Paragrafoelenco"/>
-              <w:numPr>
-                <w:ilvl w:val="0"/>
-                <w:numId w:val="22"/>
-              </w:numPr>
-              <w:cnfStyle w:val="000000000000" w:firstRow="0" w:lastRow="0" w:firstColumn="0" w:lastColumn="0" w:oddVBand="0" w:evenVBand="0" w:oddHBand="0" w:evenHBand="0" w:firstRowFirstColumn="0" w:firstRowLastColumn="0" w:lastRowFirstColumn="0" w:lastRowLastColumn="0"/>
-            </w:pPr>
-            <w:r>
-              <w:t>Il Sistema ripristina lo stato.</w:t>
-            </w:r>
-          </w:p>
-        </w:tc>
-      </w:tr>
-      <w:tr>
-        <w:trPr>
-          <w:cnfStyle w:val="000000100000" w:firstRow="0" w:lastRow="0" w:firstColumn="0" w:lastColumn="0" w:oddVBand="0" w:evenVBand="0" w:oddHBand="1" w:evenHBand="0" w:firstRowFirstColumn="0" w:firstRowLastColumn="0" w:lastRowFirstColumn="0" w:lastRowLastColumn="0"/>
-        </w:trPr>
-        <w:tc>
-          <w:tcPr>
-            <w:cnfStyle w:val="001000000000" w:firstRow="0" w:lastRow="0" w:firstColumn="1" w:lastColumn="0" w:oddVBand="0" w:evenVBand="0" w:oddHBand="0" w:evenHBand="0" w:firstRowFirstColumn="0" w:firstRowLastColumn="0" w:lastRowFirstColumn="0" w:lastRowLastColumn="0"/>
-            <w:tcW w:w="4531" w:type="dxa"/>
-          </w:tcPr>
-          <w:p>
-            <w:r>
-              <w:t>Requisiti speciali</w:t>
-            </w:r>
-          </w:p>
-        </w:tc>
-        <w:tc>
-          <w:tcPr>
-            <w:tcW w:w="4531" w:type="dxa"/>
-          </w:tcPr>
-          <w:p>
-            <w:pPr>
-              <w:cnfStyle w:val="000000100000" w:firstRow="0" w:lastRow="0" w:firstColumn="0" w:lastColumn="0" w:oddVBand="0" w:evenVBand="0" w:oddHBand="1" w:evenHBand="0" w:firstRowFirstColumn="0" w:firstRowLastColumn="0" w:lastRowFirstColumn="0" w:lastRowLastColumn="0"/>
-            </w:pPr>
-            <w:r>
-              <w:t>Il Sistema deve offrire un’interfaccia user-friendly.</w:t>
-            </w:r>
-          </w:p>
-        </w:tc>
-      </w:tr>
-      <w:tr>
-        <w:tc>
-          <w:tcPr>
-            <w:cnfStyle w:val="001000000000" w:firstRow="0" w:lastRow="0" w:firstColumn="1" w:lastColumn="0" w:oddVBand="0" w:evenVBand="0" w:oddHBand="0" w:evenHBand="0" w:firstRowFirstColumn="0" w:firstRowLastColumn="0" w:lastRowFirstColumn="0" w:lastRowLastColumn="0"/>
-            <w:tcW w:w="4531" w:type="dxa"/>
-          </w:tcPr>
-          <w:p>
-            <w:pPr>
-              <w:rPr>
-                <w:b w:val="0"/>
-                <w:bCs w:val="0"/>
-              </w:rPr>
-            </w:pPr>
-            <w:r>
-              <w:t>Elenco delle varianti tecnologiche e dei dati</w:t>
-            </w:r>
-          </w:p>
-        </w:tc>
-        <w:tc>
-          <w:tcPr>
-            <w:tcW w:w="4531" w:type="dxa"/>
-          </w:tcPr>
-          <w:p>
-            <w:pPr>
-              <w:cnfStyle w:val="000000000000" w:firstRow="0" w:lastRow="0" w:firstColumn="0" w:lastColumn="0" w:oddVBand="0" w:evenVBand="0" w:oddHBand="0" w:evenHBand="0" w:firstRowFirstColumn="0" w:firstRowLastColumn="0" w:lastRowFirstColumn="0" w:lastRowLastColumn="0"/>
-            </w:pPr>
-          </w:p>
-        </w:tc>
-      </w:tr>
-      <w:tr>
-        <w:trPr>
-          <w:cnfStyle w:val="000000100000" w:firstRow="0" w:lastRow="0" w:firstColumn="0" w:lastColumn="0" w:oddVBand="0" w:evenVBand="0" w:oddHBand="1" w:evenHBand="0" w:firstRowFirstColumn="0" w:firstRowLastColumn="0" w:lastRowFirstColumn="0" w:lastRowLastColumn="0"/>
-        </w:trPr>
-        <w:tc>
-          <w:tcPr>
-            <w:cnfStyle w:val="001000000000" w:firstRow="0" w:lastRow="0" w:firstColumn="1" w:lastColumn="0" w:oddVBand="0" w:evenVBand="0" w:oddHBand="0" w:evenHBand="0" w:firstRowFirstColumn="0" w:firstRowLastColumn="0" w:lastRowFirstColumn="0" w:lastRowLastColumn="0"/>
-            <w:tcW w:w="4531" w:type="dxa"/>
-          </w:tcPr>
-          <w:p>
-            <w:r>
-              <w:t>Frequenza di ripetizione</w:t>
-            </w:r>
-          </w:p>
-        </w:tc>
-        <w:tc>
-          <w:tcPr>
-            <w:tcW w:w="4531" w:type="dxa"/>
-          </w:tcPr>
-          <w:p>
-            <w:pPr>
-              <w:cnfStyle w:val="000000100000" w:firstRow="0" w:lastRow="0" w:firstColumn="0" w:lastColumn="0" w:oddVBand="0" w:evenVBand="0" w:oddHBand="1" w:evenHBand="0" w:firstRowFirstColumn="0" w:firstRowLastColumn="0" w:lastRowFirstColumn="0" w:lastRowLastColumn="0"/>
-            </w:pPr>
-            <w:r>
-              <w:t xml:space="preserve">Bassa. In genere, </w:t>
-            </w:r>
-            <w:r>
-              <w:t>il Tutor</w:t>
-            </w:r>
-            <w:r>
-              <w:t xml:space="preserve"> esegue UC1 con una frequenza molto maggiore di UC2.</w:t>
-            </w:r>
-          </w:p>
-        </w:tc>
-      </w:tr>
-      <w:tr>
-        <w:tc>
-          <w:tcPr>
-            <w:cnfStyle w:val="001000000000" w:firstRow="0" w:lastRow="0" w:firstColumn="1" w:lastColumn="0" w:oddVBand="0" w:evenVBand="0" w:oddHBand="0" w:evenHBand="0" w:firstRowFirstColumn="0" w:firstRowLastColumn="0" w:lastRowFirstColumn="0" w:lastRowLastColumn="0"/>
-            <w:tcW w:w="4531" w:type="dxa"/>
-          </w:tcPr>
-          <w:p>
-            <w:r>
-              <w:t>Varie</w:t>
-            </w:r>
-          </w:p>
-        </w:tc>
-        <w:tc>
-          <w:tcPr>
-            <w:tcW w:w="4531" w:type="dxa"/>
-          </w:tcPr>
-          <w:p>
-            <w:pPr>
-              <w:cnfStyle w:val="000000000000" w:firstRow="0" w:lastRow="0" w:firstColumn="0" w:lastColumn="0" w:oddVBand="0" w:evenVBand="0" w:oddHBand="0" w:evenHBand="0" w:firstRowFirstColumn="0" w:firstRowLastColumn="0" w:lastRowFirstColumn="0" w:lastRowLastColumn="0"/>
-            </w:pPr>
-          </w:p>
-        </w:tc>
-      </w:tr>
-    </w:tbl>
-    <w:p/>
     <w:p>
       <w:pPr>
         <w:rPr>
@@ -2541,7 +1689,6 @@
           </w:tcPr>
           <w:p>
             <w:r>
-              <w:lastRenderedPageBreak/>
               <w:t>Nome del caso d’uso</w:t>
             </w:r>
           </w:p>
@@ -2736,6 +1883,7 @@
           </w:tcPr>
           <w:p>
             <w:r>
+              <w:lastRenderedPageBreak/>
               <w:t>Scenario principale di successo</w:t>
             </w:r>
           </w:p>
@@ -3006,7 +2154,6 @@
               </w:rPr>
             </w:pPr>
             <w:r>
-              <w:lastRenderedPageBreak/>
               <w:t>Elenco delle varianti tecnologiche e dei dati</w:t>
             </w:r>
           </w:p>
@@ -3152,6 +2299,7 @@
     </w:p>
     <w:p>
       <w:r>
+        <w:lastRenderedPageBreak/>
         <w:t>Un Amministratore deve modificare un template di test ufficiale. L’Amministratore apporta le modifiche e il template aggiornato viene salvato nel Sistema.</w:t>
       </w:r>
     </w:p>

</xml_diff>